<commit_message>
Change sth in README.pdf
</commit_message>
<xml_diff>
--- a/downloadable/README.docx
+++ b/downloadable/README.docx
@@ -43,16 +43,11 @@
       <w:r>
         <w:t>Link-it</w:t>
       </w:r>
-      <w:proofErr w:type="gramStart"/>
       <w:r>
         <w:t>!</w:t>
       </w:r>
       <w:r>
-        <w:t>은</w:t>
-      </w:r>
-      <w:proofErr w:type="gramEnd"/>
-      <w:r>
-        <w:t xml:space="preserve"> 사용자에게 편리한 링크 보관 및 공유 경험을 제공하는 것을 목적으로 </w:t>
+        <w:t xml:space="preserve">은 사용자에게 편리한 링크 보관 및 공유 경험을 제공하는 것을 목적으로 </w:t>
       </w:r>
       <w:r>
         <w:rPr>
@@ -252,19 +247,20 @@
       <w:r>
         <w:t xml:space="preserve">프로토타입은 다음과 같이 조작할 수 있습니다. </w:t>
       </w:r>
-      <w:proofErr w:type="spellStart"/>
       <w:r>
         <w:rPr>
           <w:rFonts w:hint="eastAsia"/>
         </w:rPr>
-        <w:t>모바일</w:t>
-      </w:r>
-      <w:proofErr w:type="spellEnd"/>
+        <w:t>모바일 환경에서 링크를 통해 접속한 후,</w:t>
+      </w:r>
+      <w:r>
+        <w:t xml:space="preserve"> </w:t>
+      </w:r>
       <w:r>
         <w:rPr>
           <w:rFonts w:hint="eastAsia"/>
         </w:rPr>
-        <w:t xml:space="preserve"> 환경에서 링크를 통해 접속한 후,</w:t>
+        <w:t>탭,</w:t>
       </w:r>
       <w:r>
         <w:t xml:space="preserve"> </w:t>
@@ -273,38 +269,7 @@
         <w:rPr>
           <w:rFonts w:hint="eastAsia"/>
         </w:rPr>
-        <w:t>탭,</w:t>
-      </w:r>
-      <w:r>
-        <w:t xml:space="preserve"> </w:t>
-      </w:r>
-      <w:proofErr w:type="spellStart"/>
-      <w:r>
-        <w:rPr>
-          <w:rFonts w:hint="eastAsia"/>
-        </w:rPr>
-        <w:t>스와이프를</w:t>
-      </w:r>
-      <w:proofErr w:type="spellEnd"/>
-      <w:r>
-        <w:rPr>
-          <w:rFonts w:hint="eastAsia"/>
-        </w:rPr>
-        <w:t xml:space="preserve"> 통해 </w:t>
-      </w:r>
-      <w:proofErr w:type="spellStart"/>
-      <w:r>
-        <w:rPr>
-          <w:rFonts w:hint="eastAsia"/>
-        </w:rPr>
-        <w:t>프로토타입을</w:t>
-      </w:r>
-      <w:proofErr w:type="spellEnd"/>
-      <w:r>
-        <w:rPr>
-          <w:rFonts w:hint="eastAsia"/>
-        </w:rPr>
-        <w:t xml:space="preserve"> 조작해 보세요.</w:t>
+        <w:t>스와이프를 통해 프로토타입을 조작해 보세요.</w:t>
       </w:r>
     </w:p>
     <w:p>
@@ -335,15 +300,7 @@
         <w:ind w:leftChars="0" w:hanging="403"/>
       </w:pPr>
       <w:r>
-        <w:t xml:space="preserve">손가락을 사용한 탭, </w:t>
-      </w:r>
-      <w:proofErr w:type="spellStart"/>
-      <w:r>
-        <w:t>스와이프로</w:t>
-      </w:r>
-      <w:proofErr w:type="spellEnd"/>
-      <w:r>
-        <w:t xml:space="preserve"> 링크 탐색</w:t>
+        <w:t>손가락을 사용한 탭, 스와이프로 링크 탐색</w:t>
       </w:r>
       <w:r>
         <w:rPr>
@@ -419,37 +376,8 @@
         <w:spacing w:after="80"/>
         <w:ind w:leftChars="0" w:hanging="403"/>
       </w:pPr>
-      <w:proofErr w:type="spellStart"/>
-      <w:r>
-        <w:t>앱</w:t>
-      </w:r>
-      <w:proofErr w:type="spellEnd"/>
-      <w:r>
-        <w:t xml:space="preserve"> </w:t>
-      </w:r>
-      <w:proofErr w:type="spellStart"/>
-      <w:r>
-        <w:t>최상단의</w:t>
-      </w:r>
-      <w:proofErr w:type="spellEnd"/>
-      <w:r>
-        <w:t xml:space="preserve"> "</w:t>
-      </w:r>
-      <w:proofErr w:type="spellStart"/>
-      <w:r>
-        <w:t>KakaoTalk</w:t>
-      </w:r>
-      <w:proofErr w:type="spellEnd"/>
-      <w:r>
-        <w:t>(Demo)" 버튼을 클릭하여 외부 메신저에서 Link-it</w:t>
-      </w:r>
-      <w:proofErr w:type="gramStart"/>
-      <w:r>
-        <w:t>!으로</w:t>
-      </w:r>
-      <w:proofErr w:type="gramEnd"/>
-      <w:r>
-        <w:t xml:space="preserve"> 링크를 불러오는 기능 테스트</w:t>
+      <w:r>
+        <w:t>앱 최상단의 "KakaoTalk(Demo)" 버튼을 클릭하여 외부 메신저에서 Link-it!으로 링크를 불러오는 기능 테스트</w:t>
       </w:r>
     </w:p>
     <w:p>
@@ -521,13 +449,8 @@
         <w:spacing w:after="80"/>
         <w:ind w:leftChars="0" w:hanging="403"/>
       </w:pPr>
-      <w:proofErr w:type="spellStart"/>
-      <w:r>
-        <w:t>KakaoTalk</w:t>
-      </w:r>
-      <w:proofErr w:type="spellEnd"/>
-      <w:r>
-        <w:t>(Demo) 페이지를</w:t>
+      <w:r>
+        <w:t>KakaoTalk(Demo) 페이지를</w:t>
       </w:r>
       <w:r>
         <w:rPr>
@@ -660,62 +583,54 @@
         </w:rPr>
         <w:t xml:space="preserve">서울시립대학교 </w:t>
       </w:r>
-      <w:proofErr w:type="spellStart"/>
       <w:r>
         <w:rPr>
           <w:rFonts w:asciiTheme="minorEastAsia" w:hAnsiTheme="minorEastAsia"/>
         </w:rPr>
-        <w:t>인간과컴퓨터상호작용</w:t>
-      </w:r>
-      <w:proofErr w:type="spellEnd"/>
-      <w:r>
+        <w:t>인간과컴퓨터상호작용 CHCI팀 이성재, 이희태, 김진우</w:t>
+      </w:r>
+    </w:p>
+    <w:p>
+      <w:pPr>
         <w:rPr>
           <w:rFonts w:asciiTheme="minorEastAsia" w:hAnsiTheme="minorEastAsia"/>
         </w:rPr>
-        <w:t xml:space="preserve"> CHCI팀 이성재, 이희태, 김진우</w:t>
-      </w:r>
-    </w:p>
-    <w:p>
-      <w:pPr>
+      </w:pPr>
+      <w:r>
+        <w:rPr>
+          <w:rFonts w:asciiTheme="minorEastAsia" w:hAnsiTheme="minorEastAsia" w:hint="eastAsia"/>
+        </w:rPr>
+        <w:t xml:space="preserve">해당 페이지에서 사용된 </w:t>
+      </w:r>
+      <w:r>
         <w:rPr>
           <w:rFonts w:asciiTheme="minorEastAsia" w:hAnsiTheme="minorEastAsia"/>
         </w:rPr>
-      </w:pPr>
+        <w:t>웹 템플릿</w:t>
+      </w:r>
       <w:r>
         <w:rPr>
           <w:rFonts w:asciiTheme="minorEastAsia" w:hAnsiTheme="minorEastAsia" w:hint="eastAsia"/>
         </w:rPr>
-        <w:t xml:space="preserve">해당 페이지에서 사용된 </w:t>
+        <w:t xml:space="preserve">은 </w:t>
       </w:r>
       <w:r>
         <w:rPr>
           <w:rFonts w:asciiTheme="minorEastAsia" w:hAnsiTheme="minorEastAsia"/>
         </w:rPr>
-        <w:t>웹 템플릿</w:t>
+        <w:t>Twenty by HTML5 UP</w:t>
       </w:r>
       <w:r>
         <w:rPr>
           <w:rFonts w:asciiTheme="minorEastAsia" w:hAnsiTheme="minorEastAsia" w:hint="eastAsia"/>
         </w:rPr>
-        <w:t xml:space="preserve">은 </w:t>
-      </w:r>
-      <w:r>
+        <w:t>입니다.</w:t>
+      </w:r>
+    </w:p>
+    <w:p>
+      <w:pPr>
         <w:rPr>
           <w:rFonts w:asciiTheme="minorEastAsia" w:hAnsiTheme="minorEastAsia"/>
-        </w:rPr>
-        <w:t>Twenty by HTML5 UP</w:t>
-      </w:r>
-      <w:r>
-        <w:rPr>
-          <w:rFonts w:asciiTheme="minorEastAsia" w:hAnsiTheme="minorEastAsia" w:hint="eastAsia"/>
-        </w:rPr>
-        <w:t>입니다.</w:t>
-      </w:r>
-    </w:p>
-    <w:p>
-      <w:pPr>
-        <w:rPr>
-          <w:rFonts w:asciiTheme="minorEastAsia" w:hAnsiTheme="minorEastAsia" w:hint="eastAsia"/>
         </w:rPr>
       </w:pPr>
     </w:p>
@@ -737,98 +652,79 @@
     <w:p>
       <w:pPr>
         <w:rPr>
+          <w:rFonts w:asciiTheme="minorEastAsia" w:hAnsiTheme="minorEastAsia"/>
+        </w:rPr>
+      </w:pPr>
+      <w:r>
+        <w:rPr>
+          <w:rFonts w:asciiTheme="minorEastAsia" w:hAnsiTheme="minorEastAsia"/>
+        </w:rPr>
+        <w:t>html5up.net | @ajlkn</w:t>
+      </w:r>
+    </w:p>
+    <w:p>
+      <w:pPr>
+        <w:rPr>
+          <w:rFonts w:asciiTheme="minorEastAsia" w:hAnsiTheme="minorEastAsia"/>
+        </w:rPr>
+      </w:pPr>
+      <w:r>
+        <w:rPr>
+          <w:rFonts w:asciiTheme="minorEastAsia" w:hAnsiTheme="minorEastAsia"/>
+        </w:rPr>
+        <w:t>Free for personal and commercial use under the CCA 3.0 license (html5up.net/license)</w:t>
+      </w:r>
+    </w:p>
+    <w:p>
+      <w:pPr>
+        <w:rPr>
+          <w:rFonts w:asciiTheme="minorEastAsia" w:hAnsiTheme="minorEastAsia"/>
+        </w:rPr>
+      </w:pPr>
+    </w:p>
+    <w:p>
+      <w:pPr>
+        <w:rPr>
+          <w:rFonts w:asciiTheme="minorEastAsia" w:hAnsiTheme="minorEastAsia"/>
+        </w:rPr>
+      </w:pPr>
+      <w:r>
+        <w:rPr>
           <w:rFonts w:asciiTheme="minorEastAsia" w:hAnsiTheme="minorEastAsia" w:hint="eastAsia"/>
         </w:rPr>
-      </w:pPr>
-      <w:r>
+        <w:t>About CCA 3.0 License</w:t>
+      </w:r>
+    </w:p>
+    <w:p>
+      <w:pPr>
         <w:rPr>
           <w:rFonts w:asciiTheme="minorEastAsia" w:hAnsiTheme="minorEastAsia"/>
         </w:rPr>
-        <w:t>html5up.net | @</w:t>
-      </w:r>
-      <w:proofErr w:type="spellStart"/>
+      </w:pPr>
       <w:r>
         <w:rPr>
           <w:rFonts w:asciiTheme="minorEastAsia" w:hAnsiTheme="minorEastAsia"/>
         </w:rPr>
-        <w:t>ajlkn</w:t>
-      </w:r>
+        <w:t>Creative Commons Attribution 3.0 Unported</w:t>
+      </w:r>
+    </w:p>
+    <w:p>
+      <w:pPr>
+        <w:rPr>
+          <w:rFonts w:asciiTheme="minorEastAsia" w:hAnsiTheme="minorEastAsia"/>
+        </w:rPr>
+      </w:pPr>
+      <w:hyperlink r:id="rId9" w:history="1">
+        <w:r>
+          <w:rPr>
+            <w:rStyle w:val="a5"/>
+            <w:rFonts w:asciiTheme="minorEastAsia" w:hAnsiTheme="minorEastAsia"/>
+          </w:rPr>
+          <w:t>http://creativecommons.org/licenses/by/3.0/</w:t>
+        </w:r>
+      </w:hyperlink>
       <w:bookmarkStart w:id="0" w:name="_GoBack"/>
       <w:bookmarkEnd w:id="0"/>
-      <w:proofErr w:type="spellEnd"/>
-    </w:p>
-    <w:p>
-      <w:pPr>
-        <w:rPr>
-          <w:rFonts w:asciiTheme="minorEastAsia" w:hAnsiTheme="minorEastAsia"/>
-        </w:rPr>
-      </w:pPr>
-      <w:r>
-        <w:rPr>
-          <w:rFonts w:asciiTheme="minorEastAsia" w:hAnsiTheme="minorEastAsia"/>
-        </w:rPr>
-        <w:t>Free for personal and commercial use under the CCA 3.0 license (html5up.net/license)</w:t>
-      </w:r>
-    </w:p>
-    <w:p>
-      <w:pPr>
-        <w:rPr>
-          <w:rFonts w:asciiTheme="minorEastAsia" w:hAnsiTheme="minorEastAsia"/>
-        </w:rPr>
-      </w:pPr>
-    </w:p>
-    <w:p>
-      <w:pPr>
-        <w:rPr>
-          <w:rFonts w:asciiTheme="minorEastAsia" w:hAnsiTheme="minorEastAsia"/>
-        </w:rPr>
-      </w:pPr>
-      <w:r>
-        <w:rPr>
-          <w:rFonts w:asciiTheme="minorEastAsia" w:hAnsiTheme="minorEastAsia" w:hint="eastAsia"/>
-        </w:rPr>
-        <w:t>About CCA 3.0 License</w:t>
-      </w:r>
-    </w:p>
-    <w:p>
-      <w:pPr>
-        <w:rPr>
-          <w:rFonts w:asciiTheme="minorEastAsia" w:hAnsiTheme="minorEastAsia"/>
-        </w:rPr>
-      </w:pPr>
-      <w:r>
-        <w:rPr>
-          <w:rFonts w:asciiTheme="minorEastAsia" w:hAnsiTheme="minorEastAsia"/>
-        </w:rPr>
-        <w:t xml:space="preserve">Creative Commons Attribution 3.0 </w:t>
-      </w:r>
-      <w:proofErr w:type="spellStart"/>
-      <w:r>
-        <w:rPr>
-          <w:rFonts w:asciiTheme="minorEastAsia" w:hAnsiTheme="minorEastAsia"/>
-        </w:rPr>
-        <w:t>Unported</w:t>
-      </w:r>
-      <w:proofErr w:type="spellEnd"/>
-    </w:p>
-    <w:p>
-      <w:pPr>
-        <w:rPr>
-          <w:rFonts w:asciiTheme="minorEastAsia" w:hAnsiTheme="minorEastAsia"/>
-        </w:rPr>
-      </w:pPr>
-      <w:r>
-        <w:rPr>
-          <w:rFonts w:asciiTheme="minorEastAsia" w:hAnsiTheme="minorEastAsia"/>
-        </w:rPr>
-        <w:t>http://creat</w:t>
-      </w:r>
-      <w:r>
-        <w:rPr>
-          <w:rFonts w:asciiTheme="minorEastAsia" w:hAnsiTheme="minorEastAsia"/>
-        </w:rPr>
-        <w:t>ivecommons.org/licenses/by/3.0/</w:t>
-      </w:r>
     </w:p>
     <w:sectPr>
       <w:pgSz w:w="11906" w:h="16838"/>
@@ -3954,7 +3850,7 @@
   <a:extraClrSchemeLst/>
   <a:extLst>
     <a:ext uri="{05A4C25C-085E-4340-85A3-A5531E510DB2}">
-      <thm15:themeFamily xmlns="" xmlns:thm15="http://schemas.microsoft.com/office/thememl/2012/main" name="Office Theme" id="{62F939B6-93AF-4DB8-9C6B-D6C7DFDC589F}" vid="{4A3C46E8-61CC-4603-A589-7422A47A8E4A}"/>
+      <thm15:themeFamily xmlns:thm15="http://schemas.microsoft.com/office/thememl/2012/main" xmlns="" name="Office Theme" id="{62F939B6-93AF-4DB8-9C6B-D6C7DFDC589F}" vid="{4A3C46E8-61CC-4603-A589-7422A47A8E4A}"/>
     </a:ext>
   </a:extLst>
 </a:theme>

</xml_diff>